<commit_message>
working on database integration
</commit_message>
<xml_diff>
--- a/ECAW_Architecture.docx
+++ b/ECAW_Architecture.docx
@@ -203,40 +203,40 @@
         </w:numPr>
       </w:pPr>
       <w:r>
-        <w:t>MongoDB</w:t>
-      </w:r>
-    </w:p>
-    <w:p>
-      <w:pPr>
-        <w:pStyle w:val="ListParagraph"/>
-        <w:numPr>
-          <w:ilvl w:val="0"/>
-          <w:numId w:val="2"/>
-        </w:numPr>
-      </w:pPr>
-      <w:r>
-        <w:t>App will load content from public APIs</w:t>
-      </w:r>
-      <w:r>
-        <w:t xml:space="preserve"> that can be inserted in canvas</w:t>
-      </w:r>
-      <w:r>
-        <w:t xml:space="preserve"> (lazy loading)</w:t>
-      </w:r>
-    </w:p>
-    <w:p>
-      <w:pPr>
-        <w:pStyle w:val="ListParagraph"/>
-        <w:numPr>
-          <w:ilvl w:val="0"/>
-          <w:numId w:val="2"/>
-        </w:numPr>
-      </w:pPr>
-      <w:r>
-        <w:t>Illustration will be saved in SVG format on disk</w:t>
+        <w:t>RDBMS</w:t>
       </w:r>
       <w:bookmarkStart w:id="0" w:name="_GoBack"/>
       <w:bookmarkEnd w:id="0"/>
+    </w:p>
+    <w:p>
+      <w:pPr>
+        <w:pStyle w:val="ListParagraph"/>
+        <w:numPr>
+          <w:ilvl w:val="0"/>
+          <w:numId w:val="2"/>
+        </w:numPr>
+      </w:pPr>
+      <w:r>
+        <w:t>App will load content from public APIs</w:t>
+      </w:r>
+      <w:r>
+        <w:t xml:space="preserve"> that can be inserted in canvas</w:t>
+      </w:r>
+      <w:r>
+        <w:t xml:space="preserve"> (lazy loading)</w:t>
+      </w:r>
+    </w:p>
+    <w:p>
+      <w:pPr>
+        <w:pStyle w:val="ListParagraph"/>
+        <w:numPr>
+          <w:ilvl w:val="0"/>
+          <w:numId w:val="2"/>
+        </w:numPr>
+      </w:pPr>
+      <w:r>
+        <w:t>Illustration will be saved in SVG format on disk</w:t>
+      </w:r>
     </w:p>
     <w:p>
       <w:pPr>
@@ -1503,7 +1503,7 @@
 </file>
 
 <file path=customXml/itemProps1.xml><?xml version="1.0" encoding="utf-8"?>
-<ds:datastoreItem xmlns:ds="http://schemas.openxmlformats.org/officeDocument/2006/customXml" ds:itemID="{F00D7CBE-2395-482A-AC4C-8E6806B3BB06}">
+<ds:datastoreItem xmlns:ds="http://schemas.openxmlformats.org/officeDocument/2006/customXml" ds:itemID="{1395C71A-0C9A-4520-8541-CF00388B867C}">
   <ds:schemaRefs>
     <ds:schemaRef ds:uri="http://schemas.openxmlformats.org/officeDocument/2006/bibliography"/>
   </ds:schemaRefs>

</xml_diff>